<commit_message>
demoified and fixed formnotworking bug
</commit_message>
<xml_diff>
--- a/docs/SpecialTopicsInComputerScienceSemester2Specs.docx
+++ b/docs/SpecialTopicsInComputerScienceSemester2Specs.docx
@@ -1,6 +1,6 @@
 
 <file path=word/document.xml><?xml version="1.0" encoding="utf-8"?>
-<w:document xmlns:wpc="http://schemas.microsoft.com/office/word/2010/wordprocessingCanvas" xmlns:cx="http://schemas.microsoft.com/office/drawing/2014/chartex" xmlns:cx1="http://schemas.microsoft.com/office/drawing/2015/9/8/chartex" xmlns:cx2="http://schemas.microsoft.com/office/drawing/2015/10/21/chartex" xmlns:cx3="http://schemas.microsoft.com/office/drawing/2016/5/9/chartex" xmlns:cx4="http://schemas.microsoft.com/office/drawing/2016/5/10/chartex" xmlns:cx5="http://schemas.microsoft.com/office/drawing/2016/5/11/chartex" xmlns:cx6="http://schemas.microsoft.com/office/drawing/2016/5/12/chartex" xmlns:cx7="http://schemas.microsoft.com/office/drawing/2016/5/13/chartex" xmlns:cx8="http://schemas.microsoft.com/office/drawing/2016/5/14/chartex" xmlns:mc="http://schemas.openxmlformats.org/markup-compatibility/2006" xmlns:aink="http://schemas.microsoft.com/office/drawing/2016/ink" xmlns:am3d="http://schemas.microsoft.com/office/drawing/2017/model3d" xmlns:o="urn:schemas-microsoft-com:office:office" xmlns:r="http://schemas.openxmlformats.org/officeDocument/2006/relationships" xmlns:m="http://schemas.openxmlformats.org/officeDocument/2006/math" xmlns:v="urn:schemas-microsoft-com:vml" xmlns:wp14="http://schemas.microsoft.com/office/word/2010/wordprocessingDrawing" xmlns:wp="http://schemas.openxmlformats.org/drawingml/2006/wordprocessingDrawing" xmlns:w10="urn:schemas-microsoft-com:office:word" xmlns:w="http://schemas.openxmlformats.org/wordprocessingml/2006/main" xmlns:w14="http://schemas.microsoft.com/office/word/2010/wordml" xmlns:w15="http://schemas.microsoft.com/office/word/2012/wordml" xmlns:w16cex="http://schemas.microsoft.com/office/word/2018/wordml/cex" xmlns:w16cid="http://schemas.microsoft.com/office/word/2016/wordml/cid" xmlns:w16="http://schemas.microsoft.com/office/word/2018/wordml" xmlns:w16sdtdh="http://schemas.microsoft.com/office/word/2020/wordml/sdtdatahash" xmlns:w16se="http://schemas.microsoft.com/office/word/2015/wordml/symex" xmlns:wpg="http://schemas.microsoft.com/office/word/2010/wordprocessingGroup" xmlns:wpi="http://schemas.microsoft.com/office/word/2010/wordprocessingInk" xmlns:wne="http://schemas.microsoft.com/office/word/2006/wordml" xmlns:wps="http://schemas.microsoft.com/office/word/2010/wordprocessingShape" mc:Ignorable="w14 w15 w16se w16cid w16 w16cex w16sdtdh wp14">
+<w:document xmlns:wpc="http://schemas.microsoft.com/office/word/2010/wordprocessingCanvas" xmlns:cx="http://schemas.microsoft.com/office/drawing/2014/chartex" xmlns:cx1="http://schemas.microsoft.com/office/drawing/2015/9/8/chartex" xmlns:cx2="http://schemas.microsoft.com/office/drawing/2015/10/21/chartex" xmlns:cx3="http://schemas.microsoft.com/office/drawing/2016/5/9/chartex" xmlns:cx4="http://schemas.microsoft.com/office/drawing/2016/5/10/chartex" xmlns:cx5="http://schemas.microsoft.com/office/drawing/2016/5/11/chartex" xmlns:cx6="http://schemas.microsoft.com/office/drawing/2016/5/12/chartex" xmlns:cx7="http://schemas.microsoft.com/office/drawing/2016/5/13/chartex" xmlns:cx8="http://schemas.microsoft.com/office/drawing/2016/5/14/chartex" xmlns:mc="http://schemas.openxmlformats.org/markup-compatibility/2006" xmlns:aink="http://schemas.microsoft.com/office/drawing/2016/ink" xmlns:am3d="http://schemas.microsoft.com/office/drawing/2017/model3d" xmlns:o="urn:schemas-microsoft-com:office:office" xmlns:oel="http://schemas.microsoft.com/office/2019/extlst" xmlns:r="http://schemas.openxmlformats.org/officeDocument/2006/relationships" xmlns:m="http://schemas.openxmlformats.org/officeDocument/2006/math" xmlns:v="urn:schemas-microsoft-com:vml" xmlns:wp14="http://schemas.microsoft.com/office/word/2010/wordprocessingDrawing" xmlns:wp="http://schemas.openxmlformats.org/drawingml/2006/wordprocessingDrawing" xmlns:w10="urn:schemas-microsoft-com:office:word" xmlns:w="http://schemas.openxmlformats.org/wordprocessingml/2006/main" xmlns:w14="http://schemas.microsoft.com/office/word/2010/wordml" xmlns:w15="http://schemas.microsoft.com/office/word/2012/wordml" xmlns:w16cex="http://schemas.microsoft.com/office/word/2018/wordml/cex" xmlns:w16cid="http://schemas.microsoft.com/office/word/2016/wordml/cid" xmlns:w16="http://schemas.microsoft.com/office/word/2018/wordml" xmlns:w16sdtdh="http://schemas.microsoft.com/office/word/2020/wordml/sdtdatahash" xmlns:w16se="http://schemas.microsoft.com/office/word/2015/wordml/symex" xmlns:wpg="http://schemas.microsoft.com/office/word/2010/wordprocessingGroup" xmlns:wpi="http://schemas.microsoft.com/office/word/2010/wordprocessingInk" xmlns:wne="http://schemas.microsoft.com/office/word/2006/wordml" xmlns:wps="http://schemas.microsoft.com/office/word/2010/wordprocessingShape" mc:Ignorable="w14 w15 w16se w16cid w16 w16cex w16sdtdh wp14">
   <w:body>
     <w:p>
       <w:pPr>
@@ -2901,7 +2901,7 @@
         </w:rPr>
         <w:lastRenderedPageBreak/>
         <w:drawing>
-          <wp:anchor distT="0" distB="0" distL="114300" distR="114300" simplePos="0" relativeHeight="251658242" behindDoc="0" locked="0" layoutInCell="1" allowOverlap="1" wp14:anchorId="3635A415" wp14:editId="6C547D99">
+          <wp:anchor distT="0" distB="0" distL="114300" distR="114300" simplePos="0" relativeHeight="251658242" behindDoc="0" locked="0" layoutInCell="1" allowOverlap="1" wp14:anchorId="3635A415" wp14:editId="72811306">
             <wp:simplePos x="0" y="0"/>
             <wp:positionH relativeFrom="column">
               <wp:posOffset>1081378</wp:posOffset>
@@ -3280,16 +3280,34 @@
     <w:p>
       <w:pPr>
         <w:pStyle w:val="ListParagraph"/>
+        <w:numPr>
+          <w:ilvl w:val="0"/>
+          <w:numId w:val="3"/>
+        </w:numPr>
+      </w:pPr>
+      <w:r>
+        <w:t>Also</w:t>
+      </w:r>
+      <w:r>
+        <w:t xml:space="preserve"> has</w:t>
+      </w:r>
+      <w:r>
+        <w:t xml:space="preserve"> a google form in case API limit is reached or down</w:t>
+      </w:r>
+    </w:p>
+    <w:p>
+      <w:pPr>
+        <w:pStyle w:val="ListParagraph"/>
       </w:pPr>
       <w:r>
         <w:rPr>
           <w:noProof/>
         </w:rPr>
         <w:drawing>
-          <wp:inline distT="0" distB="0" distL="0" distR="0" wp14:anchorId="167F25A8" wp14:editId="02288796">
-            <wp:extent cx="5943600" cy="3278505"/>
+          <wp:inline distT="0" distB="0" distL="0" distR="0" wp14:anchorId="2114A23F" wp14:editId="2FA0FDB0">
+            <wp:extent cx="2991267" cy="2896004"/>
             <wp:effectExtent l="0" t="0" r="0" b="0"/>
-            <wp:docPr id="5" name="Picture 5"/>
+            <wp:docPr id="11" name="Picture 11"/>
             <wp:cNvGraphicFramePr>
               <a:graphicFrameLocks xmlns:a="http://schemas.openxmlformats.org/drawingml/2006/main" noChangeAspect="1"/>
             </wp:cNvGraphicFramePr>
@@ -3309,7 +3327,7 @@
                   <pic:spPr>
                     <a:xfrm>
                       <a:off x="0" y="0"/>
-                      <a:ext cx="5943600" cy="3278505"/>
+                      <a:ext cx="2991267" cy="2896004"/>
                     </a:xfrm>
                     <a:prstGeom prst="rect">
                       <a:avLst/>
@@ -3322,38 +3340,18 @@
         </w:drawing>
       </w:r>
     </w:p>
-    <w:p>
-      <w:pPr>
-        <w:pStyle w:val="ListParagraph"/>
-        <w:numPr>
-          <w:ilvl w:val="0"/>
-          <w:numId w:val="3"/>
-        </w:numPr>
-      </w:pPr>
-      <w:r>
-        <w:t>Also</w:t>
-      </w:r>
-      <w:r>
-        <w:t xml:space="preserve"> has</w:t>
-      </w:r>
-      <w:r>
-        <w:t xml:space="preserve"> a google form in case API limit is reached or down</w:t>
-      </w:r>
-    </w:p>
-    <w:p>
-      <w:pPr>
-        <w:pStyle w:val="ListParagraph"/>
-      </w:pPr>
+    <w:p/>
+    <w:p>
       <w:r>
         <w:rPr>
           <w:noProof/>
         </w:rPr>
         <w:lastRenderedPageBreak/>
         <w:drawing>
-          <wp:inline distT="0" distB="0" distL="0" distR="0" wp14:anchorId="2114A23F" wp14:editId="2FA0FDB0">
-            <wp:extent cx="2991267" cy="2896004"/>
-            <wp:effectExtent l="0" t="0" r="0" b="0"/>
-            <wp:docPr id="11" name="Picture 11"/>
+          <wp:inline distT="0" distB="0" distL="0" distR="0" wp14:anchorId="1CAA0C15" wp14:editId="241091DE">
+            <wp:extent cx="5943600" cy="2793365"/>
+            <wp:effectExtent l="0" t="0" r="0" b="6985"/>
+            <wp:docPr id="12" name="Picture 12"/>
             <wp:cNvGraphicFramePr>
               <a:graphicFrameLocks xmlns:a="http://schemas.openxmlformats.org/drawingml/2006/main" noChangeAspect="1"/>
             </wp:cNvGraphicFramePr>
@@ -3373,7 +3371,7 @@
                   <pic:spPr>
                     <a:xfrm>
                       <a:off x="0" y="0"/>
-                      <a:ext cx="2991267" cy="2896004"/>
+                      <a:ext cx="5943600" cy="2793365"/>
                     </a:xfrm>
                     <a:prstGeom prst="rect">
                       <a:avLst/>
@@ -3386,17 +3384,31 @@
         </w:drawing>
       </w:r>
     </w:p>
-    <w:p/>
-    <w:p>
+    <w:p>
+      <w:pPr>
+        <w:pStyle w:val="ListParagraph"/>
+        <w:numPr>
+          <w:ilvl w:val="0"/>
+          <w:numId w:val="3"/>
+        </w:numPr>
+      </w:pPr>
+      <w:r>
+        <w:t>Pressing “form not working” button will bring up the google form</w:t>
+      </w:r>
+    </w:p>
+    <w:p>
+      <w:pPr>
+        <w:pStyle w:val="ListParagraph"/>
+      </w:pPr>
       <w:r>
         <w:rPr>
           <w:noProof/>
         </w:rPr>
         <w:drawing>
-          <wp:inline distT="0" distB="0" distL="0" distR="0" wp14:anchorId="1CAA0C15" wp14:editId="241091DE">
-            <wp:extent cx="5943600" cy="2793365"/>
-            <wp:effectExtent l="0" t="0" r="0" b="6985"/>
-            <wp:docPr id="12" name="Picture 12"/>
+          <wp:inline distT="0" distB="0" distL="0" distR="0" wp14:anchorId="6848C3C4" wp14:editId="23D9A306">
+            <wp:extent cx="5943600" cy="3684905"/>
+            <wp:effectExtent l="0" t="0" r="0" b="0"/>
+            <wp:docPr id="13" name="Picture 13"/>
             <wp:cNvGraphicFramePr>
               <a:graphicFrameLocks xmlns:a="http://schemas.openxmlformats.org/drawingml/2006/main" noChangeAspect="1"/>
             </wp:cNvGraphicFramePr>
@@ -3416,64 +3428,6 @@
                   <pic:spPr>
                     <a:xfrm>
                       <a:off x="0" y="0"/>
-                      <a:ext cx="5943600" cy="2793365"/>
-                    </a:xfrm>
-                    <a:prstGeom prst="rect">
-                      <a:avLst/>
-                    </a:prstGeom>
-                  </pic:spPr>
-                </pic:pic>
-              </a:graphicData>
-            </a:graphic>
-          </wp:inline>
-        </w:drawing>
-      </w:r>
-    </w:p>
-    <w:p>
-      <w:pPr>
-        <w:pStyle w:val="ListParagraph"/>
-        <w:numPr>
-          <w:ilvl w:val="0"/>
-          <w:numId w:val="3"/>
-        </w:numPr>
-      </w:pPr>
-      <w:r>
-        <w:t>Pressing “form not working” button will bring up the google form</w:t>
-      </w:r>
-    </w:p>
-    <w:p>
-      <w:pPr>
-        <w:pStyle w:val="ListParagraph"/>
-      </w:pPr>
-      <w:r>
-        <w:rPr>
-          <w:noProof/>
-        </w:rPr>
-        <w:lastRenderedPageBreak/>
-        <w:drawing>
-          <wp:inline distT="0" distB="0" distL="0" distR="0" wp14:anchorId="6848C3C4" wp14:editId="23D9A306">
-            <wp:extent cx="5943600" cy="3684905"/>
-            <wp:effectExtent l="0" t="0" r="0" b="0"/>
-            <wp:docPr id="13" name="Picture 13"/>
-            <wp:cNvGraphicFramePr>
-              <a:graphicFrameLocks xmlns:a="http://schemas.openxmlformats.org/drawingml/2006/main" noChangeAspect="1"/>
-            </wp:cNvGraphicFramePr>
-            <a:graphic xmlns:a="http://schemas.openxmlformats.org/drawingml/2006/main">
-              <a:graphicData uri="http://schemas.openxmlformats.org/drawingml/2006/picture">
-                <pic:pic xmlns:pic="http://schemas.openxmlformats.org/drawingml/2006/picture">
-                  <pic:nvPicPr>
-                    <pic:cNvPr id="1" name=""/>
-                    <pic:cNvPicPr/>
-                  </pic:nvPicPr>
-                  <pic:blipFill>
-                    <a:blip r:embed="rId15"/>
-                    <a:stretch>
-                      <a:fillRect/>
-                    </a:stretch>
-                  </pic:blipFill>
-                  <pic:spPr>
-                    <a:xfrm>
-                      <a:off x="0" y="0"/>
                       <a:ext cx="5943600" cy="3684905"/>
                     </a:xfrm>
                     <a:prstGeom prst="rect">
@@ -3496,6 +3450,7 @@
         <w:pStyle w:val="Heading1"/>
       </w:pPr>
       <w:r>
+        <w:lastRenderedPageBreak/>
         <w:t>4</w:t>
       </w:r>
       <w:r>
@@ -3708,7 +3663,6 @@
           <w:bCs/>
           <w:noProof/>
         </w:rPr>
-        <w:lastRenderedPageBreak/>
         <w:drawing>
           <wp:anchor distT="0" distB="0" distL="114300" distR="114300" simplePos="0" relativeHeight="251658245" behindDoc="0" locked="0" layoutInCell="1" allowOverlap="1" wp14:anchorId="27DAD760" wp14:editId="22E00E74">
             <wp:simplePos x="0" y="0"/>
@@ -3733,7 +3687,7 @@
                     <pic:cNvPicPr/>
                   </pic:nvPicPr>
                   <pic:blipFill>
-                    <a:blip r:embed="rId16">
+                    <a:blip r:embed="rId15">
                       <a:extLst>
                         <a:ext uri="{28A0092B-C50C-407E-A947-70E740481C1C}">
                           <a14:useLocalDpi xmlns:a14="http://schemas.microsoft.com/office/drawing/2010/main" val="0"/>
@@ -3904,6 +3858,7 @@
           <w:sz w:val="32"/>
           <w:szCs w:val="32"/>
         </w:rPr>
+        <w:lastRenderedPageBreak/>
         <w:t>Our Version:</w:t>
       </w:r>
     </w:p>
@@ -3929,7 +3884,6 @@
         </w:rPr>
       </w:pPr>
       <w:r>
-        <w:lastRenderedPageBreak/>
         <w:t xml:space="preserve"> </w:t>
       </w:r>
       <w:r>
@@ -3952,7 +3906,7 @@
                     <pic:cNvPicPr/>
                   </pic:nvPicPr>
                   <pic:blipFill>
-                    <a:blip r:embed="rId17"/>
+                    <a:blip r:embed="rId16"/>
                     <a:stretch>
                       <a:fillRect/>
                     </a:stretch>
@@ -4026,7 +3980,6 @@
         </w:numPr>
       </w:pPr>
       <w:r>
-        <w:lastRenderedPageBreak/>
         <w:t>Set selected image as background image in CSS</w:t>
       </w:r>
     </w:p>
@@ -4072,7 +4025,42 @@
         <w:t xml:space="preserve">On smaller screens, this interface organizes these names into two columns </w:t>
       </w:r>
     </w:p>
-    <w:p/>
+    <w:p>
+      <w:pPr>
+        <w:pStyle w:val="ListParagraph"/>
+        <w:numPr>
+          <w:ilvl w:val="0"/>
+          <w:numId w:val="6"/>
+        </w:numPr>
+      </w:pPr>
+      <w:r>
+        <w:t>Names are pulled from a google sheet that the owner can add or remove names from</w:t>
+      </w:r>
+    </w:p>
+    <w:p>
+      <w:pPr>
+        <w:pStyle w:val="ListParagraph"/>
+        <w:numPr>
+          <w:ilvl w:val="1"/>
+          <w:numId w:val="6"/>
+        </w:numPr>
+      </w:pPr>
+      <w:r>
+        <w:t>Names are pulled using googles api</w:t>
+      </w:r>
+    </w:p>
+    <w:p>
+      <w:pPr>
+        <w:pStyle w:val="ListParagraph"/>
+        <w:numPr>
+          <w:ilvl w:val="1"/>
+          <w:numId w:val="6"/>
+        </w:numPr>
+      </w:pPr>
+      <w:r>
+        <w:t>Uses sheetsDB in case google api is down</w:t>
+      </w:r>
+    </w:p>
     <w:p>
       <w:pPr>
         <w:ind w:firstLine="720"/>
@@ -4089,7 +4077,7 @@
           <w:noProof/>
         </w:rPr>
         <w:drawing>
-          <wp:anchor distT="0" distB="0" distL="114300" distR="114300" simplePos="0" relativeHeight="251658240" behindDoc="0" locked="0" layoutInCell="1" allowOverlap="1" wp14:anchorId="1AD66EDF" wp14:editId="1DA615A4">
+          <wp:anchor distT="0" distB="0" distL="114300" distR="114300" simplePos="0" relativeHeight="251658240" behindDoc="0" locked="0" layoutInCell="1" allowOverlap="1" wp14:anchorId="1AD66EDF" wp14:editId="61BEDF15">
             <wp:simplePos x="0" y="0"/>
             <wp:positionH relativeFrom="column">
               <wp:posOffset>834749</wp:posOffset>
@@ -4120,7 +4108,7 @@
                     <pic:cNvPicPr/>
                   </pic:nvPicPr>
                   <pic:blipFill>
-                    <a:blip r:embed="rId18" cstate="print">
+                    <a:blip r:embed="rId17" cstate="print">
                       <a:extLst>
                         <a:ext uri="{28A0092B-C50C-407E-A947-70E740481C1C}">
                           <a14:useLocalDpi xmlns:a14="http://schemas.microsoft.com/office/drawing/2010/main" val="0"/>
@@ -4277,7 +4265,7 @@
                     <pic:cNvPicPr/>
                   </pic:nvPicPr>
                   <pic:blipFill>
-                    <a:blip r:embed="rId19" cstate="print">
+                    <a:blip r:embed="rId18" cstate="print">
                       <a:extLst>
                         <a:ext uri="{28A0092B-C50C-407E-A947-70E740481C1C}">
                           <a14:useLocalDpi xmlns:a14="http://schemas.microsoft.com/office/drawing/2010/main" val="0"/>
@@ -4356,32 +4344,6 @@
     </w:p>
     <w:p>
       <w:pPr>
-        <w:ind w:firstLine="720"/>
-        <w:rPr>
-          <w:b/>
-          <w:bCs/>
-          <w:sz w:val="32"/>
-          <w:szCs w:val="32"/>
-        </w:rPr>
-      </w:pPr>
-    </w:p>
-    <w:p>
-      <w:pPr>
-        <w:pStyle w:val="Heading1"/>
-      </w:pPr>
-      <w:r>
-        <w:t>6</w:t>
-      </w:r>
-      <w:r>
-        <w:t xml:space="preserve"> | </w:t>
-      </w:r>
-      <w:r>
-        <w:t>Sql Database</w:t>
-      </w:r>
-    </w:p>
-    <w:p/>
-    <w:p>
-      <w:pPr>
         <w:ind w:left="720"/>
       </w:pPr>
     </w:p>
@@ -4493,7 +4455,7 @@
                     </pic:cNvPicPr>
                   </pic:nvPicPr>
                   <pic:blipFill>
-                    <a:blip r:embed="rId20" cstate="print">
+                    <a:blip r:embed="rId19" cstate="print">
                       <a:extLst>
                         <a:ext uri="{28A0092B-C50C-407E-A947-70E740481C1C}">
                           <a14:useLocalDpi xmlns:a14="http://schemas.microsoft.com/office/drawing/2010/main" val="0"/>
@@ -4598,7 +4560,6 @@
         </w:numPr>
       </w:pPr>
       <w:r>
-        <w:lastRenderedPageBreak/>
         <w:t>Was too complicated because it required the website to be running on a server</w:t>
       </w:r>
     </w:p>
@@ -4613,7 +4574,7 @@
 </file>
 
 <file path=word/endnotes.xml><?xml version="1.0" encoding="utf-8"?>
-<w:endnotes xmlns:wpc="http://schemas.microsoft.com/office/word/2010/wordprocessingCanvas" xmlns:cx="http://schemas.microsoft.com/office/drawing/2014/chartex" xmlns:cx1="http://schemas.microsoft.com/office/drawing/2015/9/8/chartex" xmlns:cx2="http://schemas.microsoft.com/office/drawing/2015/10/21/chartex" xmlns:cx3="http://schemas.microsoft.com/office/drawing/2016/5/9/chartex" xmlns:cx4="http://schemas.microsoft.com/office/drawing/2016/5/10/chartex" xmlns:cx5="http://schemas.microsoft.com/office/drawing/2016/5/11/chartex" xmlns:cx6="http://schemas.microsoft.com/office/drawing/2016/5/12/chartex" xmlns:cx7="http://schemas.microsoft.com/office/drawing/2016/5/13/chartex" xmlns:cx8="http://schemas.microsoft.com/office/drawing/2016/5/14/chartex" xmlns:mc="http://schemas.openxmlformats.org/markup-compatibility/2006" xmlns:aink="http://schemas.microsoft.com/office/drawing/2016/ink" xmlns:am3d="http://schemas.microsoft.com/office/drawing/2017/model3d" xmlns:o="urn:schemas-microsoft-com:office:office" xmlns:r="http://schemas.openxmlformats.org/officeDocument/2006/relationships" xmlns:m="http://schemas.openxmlformats.org/officeDocument/2006/math" xmlns:v="urn:schemas-microsoft-com:vml" xmlns:wp14="http://schemas.microsoft.com/office/word/2010/wordprocessingDrawing" xmlns:wp="http://schemas.openxmlformats.org/drawingml/2006/wordprocessingDrawing" xmlns:w10="urn:schemas-microsoft-com:office:word" xmlns:w="http://schemas.openxmlformats.org/wordprocessingml/2006/main" xmlns:w14="http://schemas.microsoft.com/office/word/2010/wordml" xmlns:w15="http://schemas.microsoft.com/office/word/2012/wordml" xmlns:w16cex="http://schemas.microsoft.com/office/word/2018/wordml/cex" xmlns:w16cid="http://schemas.microsoft.com/office/word/2016/wordml/cid" xmlns:w16="http://schemas.microsoft.com/office/word/2018/wordml" xmlns:w16sdtdh="http://schemas.microsoft.com/office/word/2020/wordml/sdtdatahash" xmlns:w16se="http://schemas.microsoft.com/office/word/2015/wordml/symex" xmlns:wpg="http://schemas.microsoft.com/office/word/2010/wordprocessingGroup" xmlns:wpi="http://schemas.microsoft.com/office/word/2010/wordprocessingInk" xmlns:wne="http://schemas.microsoft.com/office/word/2006/wordml" xmlns:wps="http://schemas.microsoft.com/office/word/2010/wordprocessingShape" mc:Ignorable="w14 w15 w16se w16cid w16 w16cex w16sdtdh wp14">
+<w:endnotes xmlns:wpc="http://schemas.microsoft.com/office/word/2010/wordprocessingCanvas" xmlns:cx="http://schemas.microsoft.com/office/drawing/2014/chartex" xmlns:cx1="http://schemas.microsoft.com/office/drawing/2015/9/8/chartex" xmlns:cx2="http://schemas.microsoft.com/office/drawing/2015/10/21/chartex" xmlns:cx3="http://schemas.microsoft.com/office/drawing/2016/5/9/chartex" xmlns:cx4="http://schemas.microsoft.com/office/drawing/2016/5/10/chartex" xmlns:cx5="http://schemas.microsoft.com/office/drawing/2016/5/11/chartex" xmlns:cx6="http://schemas.microsoft.com/office/drawing/2016/5/12/chartex" xmlns:cx7="http://schemas.microsoft.com/office/drawing/2016/5/13/chartex" xmlns:cx8="http://schemas.microsoft.com/office/drawing/2016/5/14/chartex" xmlns:mc="http://schemas.openxmlformats.org/markup-compatibility/2006" xmlns:aink="http://schemas.microsoft.com/office/drawing/2016/ink" xmlns:am3d="http://schemas.microsoft.com/office/drawing/2017/model3d" xmlns:o="urn:schemas-microsoft-com:office:office" xmlns:oel="http://schemas.microsoft.com/office/2019/extlst" xmlns:r="http://schemas.openxmlformats.org/officeDocument/2006/relationships" xmlns:m="http://schemas.openxmlformats.org/officeDocument/2006/math" xmlns:v="urn:schemas-microsoft-com:vml" xmlns:wp14="http://schemas.microsoft.com/office/word/2010/wordprocessingDrawing" xmlns:wp="http://schemas.openxmlformats.org/drawingml/2006/wordprocessingDrawing" xmlns:w10="urn:schemas-microsoft-com:office:word" xmlns:w="http://schemas.openxmlformats.org/wordprocessingml/2006/main" xmlns:w14="http://schemas.microsoft.com/office/word/2010/wordml" xmlns:w15="http://schemas.microsoft.com/office/word/2012/wordml" xmlns:w16cex="http://schemas.microsoft.com/office/word/2018/wordml/cex" xmlns:w16cid="http://schemas.microsoft.com/office/word/2016/wordml/cid" xmlns:w16="http://schemas.microsoft.com/office/word/2018/wordml" xmlns:w16sdtdh="http://schemas.microsoft.com/office/word/2020/wordml/sdtdatahash" xmlns:w16se="http://schemas.microsoft.com/office/word/2015/wordml/symex" xmlns:wpg="http://schemas.microsoft.com/office/word/2010/wordprocessingGroup" xmlns:wpi="http://schemas.microsoft.com/office/word/2010/wordprocessingInk" xmlns:wne="http://schemas.microsoft.com/office/word/2006/wordml" xmlns:wps="http://schemas.microsoft.com/office/word/2010/wordprocessingShape" mc:Ignorable="w14 w15 w16se w16cid w16 w16cex w16sdtdh wp14">
   <w:endnote w:type="separator" w:id="-1">
     <w:p>
       <w:pPr>
@@ -4645,7 +4606,7 @@
 </file>
 
 <file path=word/footnotes.xml><?xml version="1.0" encoding="utf-8"?>
-<w:footnotes xmlns:wpc="http://schemas.microsoft.com/office/word/2010/wordprocessingCanvas" xmlns:cx="http://schemas.microsoft.com/office/drawing/2014/chartex" xmlns:cx1="http://schemas.microsoft.com/office/drawing/2015/9/8/chartex" xmlns:cx2="http://schemas.microsoft.com/office/drawing/2015/10/21/chartex" xmlns:cx3="http://schemas.microsoft.com/office/drawing/2016/5/9/chartex" xmlns:cx4="http://schemas.microsoft.com/office/drawing/2016/5/10/chartex" xmlns:cx5="http://schemas.microsoft.com/office/drawing/2016/5/11/chartex" xmlns:cx6="http://schemas.microsoft.com/office/drawing/2016/5/12/chartex" xmlns:cx7="http://schemas.microsoft.com/office/drawing/2016/5/13/chartex" xmlns:cx8="http://schemas.microsoft.com/office/drawing/2016/5/14/chartex" xmlns:mc="http://schemas.openxmlformats.org/markup-compatibility/2006" xmlns:aink="http://schemas.microsoft.com/office/drawing/2016/ink" xmlns:am3d="http://schemas.microsoft.com/office/drawing/2017/model3d" xmlns:o="urn:schemas-microsoft-com:office:office" xmlns:r="http://schemas.openxmlformats.org/officeDocument/2006/relationships" xmlns:m="http://schemas.openxmlformats.org/officeDocument/2006/math" xmlns:v="urn:schemas-microsoft-com:vml" xmlns:wp14="http://schemas.microsoft.com/office/word/2010/wordprocessingDrawing" xmlns:wp="http://schemas.openxmlformats.org/drawingml/2006/wordprocessingDrawing" xmlns:w10="urn:schemas-microsoft-com:office:word" xmlns:w="http://schemas.openxmlformats.org/wordprocessingml/2006/main" xmlns:w14="http://schemas.microsoft.com/office/word/2010/wordml" xmlns:w15="http://schemas.microsoft.com/office/word/2012/wordml" xmlns:w16cex="http://schemas.microsoft.com/office/word/2018/wordml/cex" xmlns:w16cid="http://schemas.microsoft.com/office/word/2016/wordml/cid" xmlns:w16="http://schemas.microsoft.com/office/word/2018/wordml" xmlns:w16sdtdh="http://schemas.microsoft.com/office/word/2020/wordml/sdtdatahash" xmlns:w16se="http://schemas.microsoft.com/office/word/2015/wordml/symex" xmlns:wpg="http://schemas.microsoft.com/office/word/2010/wordprocessingGroup" xmlns:wpi="http://schemas.microsoft.com/office/word/2010/wordprocessingInk" xmlns:wne="http://schemas.microsoft.com/office/word/2006/wordml" xmlns:wps="http://schemas.microsoft.com/office/word/2010/wordprocessingShape" mc:Ignorable="w14 w15 w16se w16cid w16 w16cex w16sdtdh wp14">
+<w:footnotes xmlns:wpc="http://schemas.microsoft.com/office/word/2010/wordprocessingCanvas" xmlns:cx="http://schemas.microsoft.com/office/drawing/2014/chartex" xmlns:cx1="http://schemas.microsoft.com/office/drawing/2015/9/8/chartex" xmlns:cx2="http://schemas.microsoft.com/office/drawing/2015/10/21/chartex" xmlns:cx3="http://schemas.microsoft.com/office/drawing/2016/5/9/chartex" xmlns:cx4="http://schemas.microsoft.com/office/drawing/2016/5/10/chartex" xmlns:cx5="http://schemas.microsoft.com/office/drawing/2016/5/11/chartex" xmlns:cx6="http://schemas.microsoft.com/office/drawing/2016/5/12/chartex" xmlns:cx7="http://schemas.microsoft.com/office/drawing/2016/5/13/chartex" xmlns:cx8="http://schemas.microsoft.com/office/drawing/2016/5/14/chartex" xmlns:mc="http://schemas.openxmlformats.org/markup-compatibility/2006" xmlns:aink="http://schemas.microsoft.com/office/drawing/2016/ink" xmlns:am3d="http://schemas.microsoft.com/office/drawing/2017/model3d" xmlns:o="urn:schemas-microsoft-com:office:office" xmlns:oel="http://schemas.microsoft.com/office/2019/extlst" xmlns:r="http://schemas.openxmlformats.org/officeDocument/2006/relationships" xmlns:m="http://schemas.openxmlformats.org/officeDocument/2006/math" xmlns:v="urn:schemas-microsoft-com:vml" xmlns:wp14="http://schemas.microsoft.com/office/word/2010/wordprocessingDrawing" xmlns:wp="http://schemas.openxmlformats.org/drawingml/2006/wordprocessingDrawing" xmlns:w10="urn:schemas-microsoft-com:office:word" xmlns:w="http://schemas.openxmlformats.org/wordprocessingml/2006/main" xmlns:w14="http://schemas.microsoft.com/office/word/2010/wordml" xmlns:w15="http://schemas.microsoft.com/office/word/2012/wordml" xmlns:w16cex="http://schemas.microsoft.com/office/word/2018/wordml/cex" xmlns:w16cid="http://schemas.microsoft.com/office/word/2016/wordml/cid" xmlns:w16="http://schemas.microsoft.com/office/word/2018/wordml" xmlns:w16sdtdh="http://schemas.microsoft.com/office/word/2020/wordml/sdtdatahash" xmlns:w16se="http://schemas.microsoft.com/office/word/2015/wordml/symex" xmlns:wpg="http://schemas.microsoft.com/office/word/2010/wordprocessingGroup" xmlns:wpi="http://schemas.microsoft.com/office/word/2010/wordprocessingInk" xmlns:wne="http://schemas.microsoft.com/office/word/2006/wordml" xmlns:wps="http://schemas.microsoft.com/office/word/2010/wordprocessingShape" mc:Ignorable="w14 w15 w16se w16cid w16 w16cex w16sdtdh wp14">
   <w:footnote w:type="separator" w:id="-1">
     <w:p>
       <w:pPr>
@@ -4677,7 +4638,7 @@
 </file>
 
 <file path=word/numbering.xml><?xml version="1.0" encoding="utf-8"?>
-<w:numbering xmlns:wpc="http://schemas.microsoft.com/office/word/2010/wordprocessingCanvas" xmlns:cx="http://schemas.microsoft.com/office/drawing/2014/chartex" xmlns:cx1="http://schemas.microsoft.com/office/drawing/2015/9/8/chartex" xmlns:cx2="http://schemas.microsoft.com/office/drawing/2015/10/21/chartex" xmlns:cx3="http://schemas.microsoft.com/office/drawing/2016/5/9/chartex" xmlns:cx4="http://schemas.microsoft.com/office/drawing/2016/5/10/chartex" xmlns:cx5="http://schemas.microsoft.com/office/drawing/2016/5/11/chartex" xmlns:cx6="http://schemas.microsoft.com/office/drawing/2016/5/12/chartex" xmlns:cx7="http://schemas.microsoft.com/office/drawing/2016/5/13/chartex" xmlns:cx8="http://schemas.microsoft.com/office/drawing/2016/5/14/chartex" xmlns:mc="http://schemas.openxmlformats.org/markup-compatibility/2006" xmlns:aink="http://schemas.microsoft.com/office/drawing/2016/ink" xmlns:am3d="http://schemas.microsoft.com/office/drawing/2017/model3d" xmlns:o="urn:schemas-microsoft-com:office:office" xmlns:r="http://schemas.openxmlformats.org/officeDocument/2006/relationships" xmlns:m="http://schemas.openxmlformats.org/officeDocument/2006/math" xmlns:v="urn:schemas-microsoft-com:vml" xmlns:wp14="http://schemas.microsoft.com/office/word/2010/wordprocessingDrawing" xmlns:wp="http://schemas.openxmlformats.org/drawingml/2006/wordprocessingDrawing" xmlns:w10="urn:schemas-microsoft-com:office:word" xmlns:w="http://schemas.openxmlformats.org/wordprocessingml/2006/main" xmlns:w14="http://schemas.microsoft.com/office/word/2010/wordml" xmlns:w15="http://schemas.microsoft.com/office/word/2012/wordml" xmlns:w16cex="http://schemas.microsoft.com/office/word/2018/wordml/cex" xmlns:w16cid="http://schemas.microsoft.com/office/word/2016/wordml/cid" xmlns:w16="http://schemas.microsoft.com/office/word/2018/wordml" xmlns:w16sdtdh="http://schemas.microsoft.com/office/word/2020/wordml/sdtdatahash" xmlns:w16se="http://schemas.microsoft.com/office/word/2015/wordml/symex" xmlns:wpg="http://schemas.microsoft.com/office/word/2010/wordprocessingGroup" xmlns:wpi="http://schemas.microsoft.com/office/word/2010/wordprocessingInk" xmlns:wne="http://schemas.microsoft.com/office/word/2006/wordml" xmlns:wps="http://schemas.microsoft.com/office/word/2010/wordprocessingShape" mc:Ignorable="w14 w15 w16se w16cid w16 w16cex w16sdtdh wp14">
+<w:numbering xmlns:wpc="http://schemas.microsoft.com/office/word/2010/wordprocessingCanvas" xmlns:cx="http://schemas.microsoft.com/office/drawing/2014/chartex" xmlns:cx1="http://schemas.microsoft.com/office/drawing/2015/9/8/chartex" xmlns:cx2="http://schemas.microsoft.com/office/drawing/2015/10/21/chartex" xmlns:cx3="http://schemas.microsoft.com/office/drawing/2016/5/9/chartex" xmlns:cx4="http://schemas.microsoft.com/office/drawing/2016/5/10/chartex" xmlns:cx5="http://schemas.microsoft.com/office/drawing/2016/5/11/chartex" xmlns:cx6="http://schemas.microsoft.com/office/drawing/2016/5/12/chartex" xmlns:cx7="http://schemas.microsoft.com/office/drawing/2016/5/13/chartex" xmlns:cx8="http://schemas.microsoft.com/office/drawing/2016/5/14/chartex" xmlns:mc="http://schemas.openxmlformats.org/markup-compatibility/2006" xmlns:aink="http://schemas.microsoft.com/office/drawing/2016/ink" xmlns:am3d="http://schemas.microsoft.com/office/drawing/2017/model3d" xmlns:o="urn:schemas-microsoft-com:office:office" xmlns:oel="http://schemas.microsoft.com/office/2019/extlst" xmlns:r="http://schemas.openxmlformats.org/officeDocument/2006/relationships" xmlns:m="http://schemas.openxmlformats.org/officeDocument/2006/math" xmlns:v="urn:schemas-microsoft-com:vml" xmlns:wp14="http://schemas.microsoft.com/office/word/2010/wordprocessingDrawing" xmlns:wp="http://schemas.openxmlformats.org/drawingml/2006/wordprocessingDrawing" xmlns:w10="urn:schemas-microsoft-com:office:word" xmlns:w="http://schemas.openxmlformats.org/wordprocessingml/2006/main" xmlns:w14="http://schemas.microsoft.com/office/word/2010/wordml" xmlns:w15="http://schemas.microsoft.com/office/word/2012/wordml" xmlns:w16cex="http://schemas.microsoft.com/office/word/2018/wordml/cex" xmlns:w16cid="http://schemas.microsoft.com/office/word/2016/wordml/cid" xmlns:w16="http://schemas.microsoft.com/office/word/2018/wordml" xmlns:w16sdtdh="http://schemas.microsoft.com/office/word/2020/wordml/sdtdatahash" xmlns:w16se="http://schemas.microsoft.com/office/word/2015/wordml/symex" xmlns:wpg="http://schemas.microsoft.com/office/word/2010/wordprocessingGroup" xmlns:wpi="http://schemas.microsoft.com/office/word/2010/wordprocessingInk" xmlns:wne="http://schemas.microsoft.com/office/word/2006/wordml" xmlns:wps="http://schemas.microsoft.com/office/word/2010/wordprocessingShape" mc:Ignorable="w14 w15 w16se w16cid w16 w16cex w16sdtdh wp14">
   <w:abstractNum w:abstractNumId="0" w15:restartNumberingAfterBreak="0">
     <w:nsid w:val="0A297B10"/>
     <w:multiLevelType w:val="hybridMultilevel"/>
@@ -4807,7 +4768,7 @@
         <w:rFonts w:ascii="Calibri" w:eastAsiaTheme="minorHAnsi" w:hAnsi="Calibri" w:cs="Calibri" w:hint="default"/>
       </w:rPr>
     </w:lvl>
-    <w:lvl w:ilvl="1" w:tplc="04090003" w:tentative="1">
+    <w:lvl w:ilvl="1" w:tplc="04090003">
       <w:start w:val="1"/>
       <w:numFmt w:val="bullet"/>
       <w:lvlText w:val="o"/>
@@ -5870,37 +5831,37 @@
       </w:rPr>
     </w:lvl>
   </w:abstractNum>
-  <w:num w:numId="1">
+  <w:num w:numId="1" w16cid:durableId="422921023">
     <w:abstractNumId w:val="3"/>
   </w:num>
-  <w:num w:numId="2">
+  <w:num w:numId="2" w16cid:durableId="139153041">
     <w:abstractNumId w:val="8"/>
   </w:num>
-  <w:num w:numId="3">
+  <w:num w:numId="3" w16cid:durableId="2068600034">
     <w:abstractNumId w:val="7"/>
   </w:num>
-  <w:num w:numId="4">
+  <w:num w:numId="4" w16cid:durableId="1609503756">
     <w:abstractNumId w:val="5"/>
   </w:num>
-  <w:num w:numId="5">
+  <w:num w:numId="5" w16cid:durableId="441537700">
     <w:abstractNumId w:val="2"/>
   </w:num>
-  <w:num w:numId="6">
+  <w:num w:numId="6" w16cid:durableId="988366393">
     <w:abstractNumId w:val="1"/>
   </w:num>
-  <w:num w:numId="7">
+  <w:num w:numId="7" w16cid:durableId="1370376232">
     <w:abstractNumId w:val="0"/>
   </w:num>
-  <w:num w:numId="8">
+  <w:num w:numId="8" w16cid:durableId="156120769">
     <w:abstractNumId w:val="9"/>
   </w:num>
-  <w:num w:numId="9">
+  <w:num w:numId="9" w16cid:durableId="1405840059">
     <w:abstractNumId w:val="10"/>
   </w:num>
-  <w:num w:numId="10">
+  <w:num w:numId="10" w16cid:durableId="1003822604">
     <w:abstractNumId w:val="4"/>
   </w:num>
-  <w:num w:numId="11">
+  <w:num w:numId="11" w16cid:durableId="1362047412">
     <w:abstractNumId w:val="6"/>
   </w:num>
 </w:numbering>

</xml_diff>